<commit_message>
Diseño Elastic Flex-wrap max-width
</commit_message>
<xml_diff>
--- a/Unidades relativas de medida.docx
+++ b/Unidades relativas de medida.docx
@@ -15,56 +15,120 @@
       <w:r>
         <w:t xml:space="preserve"> </w:t>
       </w:r>
-    </w:p>
-    <w:p>
-      <w:r>
-        <w:t>varian según alguna condición</w:t>
-      </w:r>
-    </w:p>
-    <w:p>
-      <w:r>
-        <w:t xml:space="preserve">Porcentaje % : </w:t>
-      </w:r>
-    </w:p>
-    <w:p>
-      <w:r>
-        <w:t>Longitud referente al tamaño de los elementos padre.</w:t>
-      </w:r>
-    </w:p>
-    <w:p>
-      <w:r>
-        <w:t>Em:</w:t>
-      </w:r>
-    </w:p>
-    <w:p>
-      <w:r>
-        <w:t xml:space="preserve"> unidad relativa al tamaño de fuente especificada mas cercana.</w:t>
-      </w:r>
-    </w:p>
-    <w:p>
-      <w:r>
-        <w:t>Rem:</w:t>
-      </w:r>
-    </w:p>
-    <w:p>
-      <w:r>
-        <w:t>Unidad relativa al tamaño de fuente especificada en el ancestro mas lejano (html o body)</w:t>
-      </w:r>
-      <w:r>
-        <w:t>.</w:t>
-      </w:r>
-    </w:p>
-    <w:p>
-      <w:r>
-        <w:t>Vw/vh:</w:t>
-      </w:r>
-    </w:p>
-    <w:p>
-      <w:r>
-        <w:t>Unidad relativa porcentual con respecto al Viewport.</w:t>
-      </w:r>
       <w:bookmarkStart w:id="0" w:name="_GoBack"/>
       <w:bookmarkEnd w:id="0"/>
+    </w:p>
+    <w:p>
+      <w:r>
+        <w:t>varían</w:t>
+      </w:r>
+      <w:r>
+        <w:t xml:space="preserve"> según alguna condición</w:t>
+      </w:r>
+    </w:p>
+    <w:p>
+      <w:r>
+        <w:t xml:space="preserve">Porcentaje </w:t>
+      </w:r>
+      <w:proofErr w:type="gramStart"/>
+      <w:r>
+        <w:t>% :</w:t>
+      </w:r>
+      <w:proofErr w:type="gramEnd"/>
+      <w:r>
+        <w:t xml:space="preserve"> </w:t>
+      </w:r>
+    </w:p>
+    <w:p>
+      <w:r>
+        <w:t>Longitud referente al tamaño de los elementos padre.</w:t>
+      </w:r>
+    </w:p>
+    <w:p>
+      <w:r>
+        <w:t>Em:</w:t>
+      </w:r>
+    </w:p>
+    <w:p>
+      <w:r>
+        <w:t xml:space="preserve"> unidad relativa al tamaño de fuente especificada </w:t>
+      </w:r>
+      <w:proofErr w:type="spellStart"/>
+      <w:r>
+        <w:t>mas</w:t>
+      </w:r>
+      <w:proofErr w:type="spellEnd"/>
+      <w:r>
+        <w:t xml:space="preserve"> cercana.</w:t>
+      </w:r>
+    </w:p>
+    <w:p>
+      <w:r>
+        <w:t>Rem:</w:t>
+      </w:r>
+    </w:p>
+    <w:p>
+      <w:r>
+        <w:t xml:space="preserve">Unidad relativa al tamaño de fuente especificada en el ancestro </w:t>
+      </w:r>
+      <w:proofErr w:type="spellStart"/>
+      <w:r>
+        <w:t>mas</w:t>
+      </w:r>
+      <w:proofErr w:type="spellEnd"/>
+      <w:r>
+        <w:t xml:space="preserve"> lejano (</w:t>
+      </w:r>
+      <w:proofErr w:type="spellStart"/>
+      <w:r>
+        <w:t>html</w:t>
+      </w:r>
+      <w:proofErr w:type="spellEnd"/>
+      <w:r>
+        <w:t xml:space="preserve"> o </w:t>
+      </w:r>
+      <w:proofErr w:type="spellStart"/>
+      <w:r>
+        <w:t>body</w:t>
+      </w:r>
+      <w:proofErr w:type="spellEnd"/>
+      <w:r>
+        <w:t>)</w:t>
+      </w:r>
+      <w:r>
+        <w:t>.</w:t>
+      </w:r>
+    </w:p>
+    <w:p>
+      <w:proofErr w:type="spellStart"/>
+      <w:r>
+        <w:t>Vw</w:t>
+      </w:r>
+      <w:proofErr w:type="spellEnd"/>
+      <w:r>
+        <w:t>/</w:t>
+      </w:r>
+      <w:proofErr w:type="spellStart"/>
+      <w:r>
+        <w:t>vh</w:t>
+      </w:r>
+      <w:proofErr w:type="spellEnd"/>
+      <w:r>
+        <w:t>:</w:t>
+      </w:r>
+    </w:p>
+    <w:p>
+      <w:r>
+        <w:t xml:space="preserve">Unidad relativa porcentual con respecto al </w:t>
+      </w:r>
+      <w:proofErr w:type="spellStart"/>
+      <w:r>
+        <w:t>Viewport</w:t>
+      </w:r>
+      <w:proofErr w:type="spellEnd"/>
+      <w:r>
+        <w:t>.</w:t>
+      </w:r>
     </w:p>
     <w:sectPr>
       <w:pgSz w:w="11906" w:h="16838"/>

</xml_diff>